<commit_message>
corrigindo nomeclatura dos diretórios do projeto
</commit_message>
<xml_diff>
--- a/Sprint²/Melhorias Grand Vinum.docx
+++ b/Sprint²/Melhorias Grand Vinum.docx
@@ -177,6 +177,14 @@
       <w:r>
         <w:t>.</w:t>
       </w:r>
+    </w:p>
+    <w:p>
+      <w:pPr>
+        <w:rPr>
+          <w:b/>
+          <w:bCs/>
+        </w:rPr>
+      </w:pPr>
     </w:p>
     <w:p>
       <w:pPr>

</xml_diff>